<commit_message>
Update ITP4523M Group Project Phase 1 File List (AY2425).docx
</commit_message>
<xml_diff>
--- a/toStudent(Phase1)/toStudent(Phase1)/ITP4523M Group Project Phase 1 File List (AY2425).docx
+++ b/toStudent(Phase1)/toStudent(Phase1)/ITP4523M Group Project Phase 1 File List (AY2425).docx
@@ -97,7 +97,7 @@
     </w:p>
     <w:tbl>
       <w:tblPr>
-        <w:tblStyle w:val="a7"/>
+        <w:tblStyle w:val="TableGrid"/>
         <w:tblW w:w="0" w:type="auto"/>
         <w:tblLook w:val="04A0" w:firstRow="1" w:lastRow="0" w:firstColumn="1" w:lastColumn="0" w:noHBand="0" w:noVBand="1"/>
       </w:tblPr>
@@ -139,6 +139,29 @@
                 <w:lang w:eastAsia="zh-TW"/>
               </w:rPr>
             </w:pPr>
+            <w:r>
+              <w:rPr>
+                <w:rFonts w:ascii="Palatino Linotype" w:hAnsi="Palatino Linotype"/>
+                <w:lang w:eastAsia="zh-TW"/>
+              </w:rPr>
+              <w:t xml:space="preserve">Cho </w:t>
+            </w:r>
+            <w:proofErr w:type="spellStart"/>
+            <w:r>
+              <w:rPr>
+                <w:rFonts w:ascii="Palatino Linotype" w:hAnsi="Palatino Linotype"/>
+                <w:lang w:eastAsia="zh-TW"/>
+              </w:rPr>
+              <w:t>chun</w:t>
+            </w:r>
+            <w:proofErr w:type="spellEnd"/>
+            <w:r>
+              <w:rPr>
+                <w:rFonts w:ascii="Palatino Linotype" w:hAnsi="Palatino Linotype"/>
+                <w:lang w:eastAsia="zh-TW"/>
+              </w:rPr>
+              <w:t xml:space="preserve"> lam</w:t>
+            </w:r>
           </w:p>
         </w:tc>
       </w:tr>
@@ -416,7 +439,7 @@
     </w:p>
     <w:tbl>
       <w:tblPr>
-        <w:tblStyle w:val="4-1"/>
+        <w:tblStyle w:val="GridTable4-Accent1"/>
         <w:tblW w:w="0" w:type="auto"/>
         <w:tblLook w:val="04A0" w:firstRow="1" w:lastRow="0" w:firstColumn="1" w:lastColumn="0" w:noHBand="0" w:noVBand="1"/>
       </w:tblPr>
@@ -504,7 +527,7 @@
           </w:tcPr>
           <w:p>
             <w:pPr>
-              <w:pStyle w:val="a8"/>
+              <w:pStyle w:val="ListParagraph"/>
               <w:numPr>
                 <w:ilvl w:val="0"/>
                 <w:numId w:val="1"/>
@@ -535,6 +558,14 @@
                 <w:rFonts w:ascii="Consolas" w:hAnsi="Consolas"/>
               </w:rPr>
             </w:pPr>
+            <w:proofErr w:type="spellStart"/>
+            <w:r>
+              <w:rPr>
+                <w:rFonts w:ascii="Consolas" w:hAnsi="Consolas"/>
+              </w:rPr>
+              <w:t>Indexorder</w:t>
+            </w:r>
+            <w:proofErr w:type="spellEnd"/>
           </w:p>
         </w:tc>
       </w:tr>
@@ -547,7 +578,7 @@
           </w:tcPr>
           <w:p>
             <w:pPr>
-              <w:pStyle w:val="a8"/>
+              <w:pStyle w:val="ListParagraph"/>
               <w:numPr>
                 <w:ilvl w:val="0"/>
                 <w:numId w:val="1"/>
@@ -593,7 +624,7 @@
           </w:tcPr>
           <w:p>
             <w:pPr>
-              <w:pStyle w:val="a8"/>
+              <w:pStyle w:val="ListParagraph"/>
               <w:numPr>
                 <w:ilvl w:val="0"/>
                 <w:numId w:val="1"/>
@@ -636,7 +667,7 @@
           </w:tcPr>
           <w:p>
             <w:pPr>
-              <w:pStyle w:val="a8"/>
+              <w:pStyle w:val="ListParagraph"/>
               <w:numPr>
                 <w:ilvl w:val="0"/>
                 <w:numId w:val="1"/>
@@ -682,7 +713,7 @@
           </w:tcPr>
           <w:p>
             <w:pPr>
-              <w:pStyle w:val="a8"/>
+              <w:pStyle w:val="ListParagraph"/>
               <w:numPr>
                 <w:ilvl w:val="0"/>
                 <w:numId w:val="1"/>
@@ -725,7 +756,7 @@
           </w:tcPr>
           <w:p>
             <w:pPr>
-              <w:pStyle w:val="a8"/>
+              <w:pStyle w:val="ListParagraph"/>
               <w:numPr>
                 <w:ilvl w:val="0"/>
                 <w:numId w:val="1"/>
@@ -771,7 +802,7 @@
           </w:tcPr>
           <w:p>
             <w:pPr>
-              <w:pStyle w:val="a8"/>
+              <w:pStyle w:val="ListParagraph"/>
               <w:numPr>
                 <w:ilvl w:val="0"/>
                 <w:numId w:val="1"/>
@@ -837,7 +868,7 @@
     </w:p>
     <w:tbl>
       <w:tblPr>
-        <w:tblStyle w:val="4-1"/>
+        <w:tblStyle w:val="GridTable4-Accent1"/>
         <w:tblW w:w="0" w:type="auto"/>
         <w:tblLook w:val="04A0" w:firstRow="1" w:lastRow="0" w:firstColumn="1" w:lastColumn="0" w:noHBand="0" w:noVBand="1"/>
       </w:tblPr>
@@ -906,7 +937,7 @@
           </w:tcPr>
           <w:p>
             <w:pPr>
-              <w:pStyle w:val="a8"/>
+              <w:pStyle w:val="ListParagraph"/>
               <w:numPr>
                 <w:ilvl w:val="0"/>
                 <w:numId w:val="3"/>
@@ -937,6 +968,14 @@
                 <w:rFonts w:ascii="Consolas" w:hAnsi="Consolas"/>
               </w:rPr>
             </w:pPr>
+            <w:proofErr w:type="spellStart"/>
+            <w:r>
+              <w:rPr>
+                <w:rFonts w:ascii="Consolas" w:hAnsi="Consolas"/>
+              </w:rPr>
+              <w:t>indexrecord</w:t>
+            </w:r>
+            <w:proofErr w:type="spellEnd"/>
           </w:p>
         </w:tc>
       </w:tr>
@@ -949,7 +988,7 @@
           </w:tcPr>
           <w:p>
             <w:pPr>
-              <w:pStyle w:val="a8"/>
+              <w:pStyle w:val="ListParagraph"/>
               <w:numPr>
                 <w:ilvl w:val="0"/>
                 <w:numId w:val="3"/>
@@ -995,7 +1034,7 @@
           </w:tcPr>
           <w:p>
             <w:pPr>
-              <w:pStyle w:val="a8"/>
+              <w:pStyle w:val="ListParagraph"/>
               <w:numPr>
                 <w:ilvl w:val="0"/>
                 <w:numId w:val="3"/>
@@ -1038,7 +1077,7 @@
           </w:tcPr>
           <w:p>
             <w:pPr>
-              <w:pStyle w:val="a8"/>
+              <w:pStyle w:val="ListParagraph"/>
               <w:numPr>
                 <w:ilvl w:val="0"/>
                 <w:numId w:val="3"/>
@@ -1084,7 +1123,7 @@
           </w:tcPr>
           <w:p>
             <w:pPr>
-              <w:pStyle w:val="a8"/>
+              <w:pStyle w:val="ListParagraph"/>
               <w:numPr>
                 <w:ilvl w:val="0"/>
                 <w:numId w:val="3"/>
@@ -1127,7 +1166,7 @@
           </w:tcPr>
           <w:p>
             <w:pPr>
-              <w:pStyle w:val="a8"/>
+              <w:pStyle w:val="ListParagraph"/>
               <w:numPr>
                 <w:ilvl w:val="0"/>
                 <w:numId w:val="3"/>
@@ -1173,7 +1212,7 @@
           </w:tcPr>
           <w:p>
             <w:pPr>
-              <w:pStyle w:val="a8"/>
+              <w:pStyle w:val="ListParagraph"/>
               <w:numPr>
                 <w:ilvl w:val="0"/>
                 <w:numId w:val="3"/>
@@ -1253,7 +1292,7 @@
     </w:p>
     <w:tbl>
       <w:tblPr>
-        <w:tblStyle w:val="4-1"/>
+        <w:tblStyle w:val="GridTable4-Accent1"/>
         <w:tblW w:w="0" w:type="auto"/>
         <w:tblLook w:val="04A0" w:firstRow="1" w:lastRow="0" w:firstColumn="1" w:lastColumn="0" w:noHBand="0" w:noVBand="1"/>
       </w:tblPr>
@@ -1322,7 +1361,7 @@
           </w:tcPr>
           <w:p>
             <w:pPr>
-              <w:pStyle w:val="a8"/>
+              <w:pStyle w:val="ListParagraph"/>
               <w:numPr>
                 <w:ilvl w:val="0"/>
                 <w:numId w:val="4"/>
@@ -1353,6 +1392,14 @@
                 <w:rFonts w:ascii="Consolas" w:hAnsi="Consolas"/>
               </w:rPr>
             </w:pPr>
+            <w:proofErr w:type="spellStart"/>
+            <w:r>
+              <w:rPr>
+                <w:rFonts w:ascii="Consolas" w:hAnsi="Consolas"/>
+              </w:rPr>
+              <w:t>indexcp</w:t>
+            </w:r>
+            <w:proofErr w:type="spellEnd"/>
           </w:p>
         </w:tc>
       </w:tr>
@@ -1365,7 +1412,7 @@
           </w:tcPr>
           <w:p>
             <w:pPr>
-              <w:pStyle w:val="a8"/>
+              <w:pStyle w:val="ListParagraph"/>
               <w:numPr>
                 <w:ilvl w:val="0"/>
                 <w:numId w:val="4"/>
@@ -1411,7 +1458,7 @@
           </w:tcPr>
           <w:p>
             <w:pPr>
-              <w:pStyle w:val="a8"/>
+              <w:pStyle w:val="ListParagraph"/>
               <w:numPr>
                 <w:ilvl w:val="0"/>
                 <w:numId w:val="4"/>
@@ -1454,7 +1501,7 @@
           </w:tcPr>
           <w:p>
             <w:pPr>
-              <w:pStyle w:val="a8"/>
+              <w:pStyle w:val="ListParagraph"/>
               <w:numPr>
                 <w:ilvl w:val="0"/>
                 <w:numId w:val="4"/>
@@ -1500,7 +1547,7 @@
           </w:tcPr>
           <w:p>
             <w:pPr>
-              <w:pStyle w:val="a8"/>
+              <w:pStyle w:val="ListParagraph"/>
               <w:numPr>
                 <w:ilvl w:val="0"/>
                 <w:numId w:val="4"/>
@@ -1543,7 +1590,7 @@
           </w:tcPr>
           <w:p>
             <w:pPr>
-              <w:pStyle w:val="a8"/>
+              <w:pStyle w:val="ListParagraph"/>
               <w:numPr>
                 <w:ilvl w:val="0"/>
                 <w:numId w:val="4"/>
@@ -1589,7 +1636,7 @@
           </w:tcPr>
           <w:p>
             <w:pPr>
-              <w:pStyle w:val="a8"/>
+              <w:pStyle w:val="ListParagraph"/>
               <w:numPr>
                 <w:ilvl w:val="0"/>
                 <w:numId w:val="4"/>
@@ -1672,7 +1719,7 @@
     </w:p>
     <w:tbl>
       <w:tblPr>
-        <w:tblStyle w:val="4-1"/>
+        <w:tblStyle w:val="GridTable4-Accent1"/>
         <w:tblW w:w="0" w:type="auto"/>
         <w:tblLook w:val="04A0" w:firstRow="1" w:lastRow="0" w:firstColumn="1" w:lastColumn="0" w:noHBand="0" w:noVBand="1"/>
       </w:tblPr>
@@ -1741,7 +1788,7 @@
           </w:tcPr>
           <w:p>
             <w:pPr>
-              <w:pStyle w:val="a8"/>
+              <w:pStyle w:val="ListParagraph"/>
               <w:numPr>
                 <w:ilvl w:val="0"/>
                 <w:numId w:val="10"/>
@@ -1772,6 +1819,14 @@
                 <w:rFonts w:ascii="Consolas" w:hAnsi="Consolas"/>
               </w:rPr>
             </w:pPr>
+            <w:proofErr w:type="spellStart"/>
+            <w:r>
+              <w:rPr>
+                <w:rFonts w:ascii="Consolas" w:hAnsi="Consolas"/>
+              </w:rPr>
+              <w:t>indexdelete</w:t>
+            </w:r>
+            <w:proofErr w:type="spellEnd"/>
           </w:p>
         </w:tc>
       </w:tr>
@@ -1784,7 +1839,7 @@
           </w:tcPr>
           <w:p>
             <w:pPr>
-              <w:pStyle w:val="a8"/>
+              <w:pStyle w:val="ListParagraph"/>
               <w:numPr>
                 <w:ilvl w:val="0"/>
                 <w:numId w:val="10"/>
@@ -1830,7 +1885,7 @@
           </w:tcPr>
           <w:p>
             <w:pPr>
-              <w:pStyle w:val="a8"/>
+              <w:pStyle w:val="ListParagraph"/>
               <w:numPr>
                 <w:ilvl w:val="0"/>
                 <w:numId w:val="10"/>
@@ -1873,7 +1928,7 @@
           </w:tcPr>
           <w:p>
             <w:pPr>
-              <w:pStyle w:val="a8"/>
+              <w:pStyle w:val="ListParagraph"/>
               <w:numPr>
                 <w:ilvl w:val="0"/>
                 <w:numId w:val="10"/>
@@ -1919,7 +1974,7 @@
           </w:tcPr>
           <w:p>
             <w:pPr>
-              <w:pStyle w:val="a8"/>
+              <w:pStyle w:val="ListParagraph"/>
               <w:numPr>
                 <w:ilvl w:val="0"/>
                 <w:numId w:val="10"/>
@@ -1962,7 +2017,7 @@
           </w:tcPr>
           <w:p>
             <w:pPr>
-              <w:pStyle w:val="a8"/>
+              <w:pStyle w:val="ListParagraph"/>
               <w:numPr>
                 <w:ilvl w:val="0"/>
                 <w:numId w:val="10"/>
@@ -2008,7 +2063,7 @@
           </w:tcPr>
           <w:p>
             <w:pPr>
-              <w:pStyle w:val="a8"/>
+              <w:pStyle w:val="ListParagraph"/>
               <w:numPr>
                 <w:ilvl w:val="0"/>
                 <w:numId w:val="10"/>
@@ -2127,7 +2182,7 @@
     </w:p>
     <w:tbl>
       <w:tblPr>
-        <w:tblStyle w:val="4-1"/>
+        <w:tblStyle w:val="GridTable4-Accent1"/>
         <w:tblW w:w="0" w:type="auto"/>
         <w:tblLook w:val="04A0" w:firstRow="1" w:lastRow="0" w:firstColumn="1" w:lastColumn="0" w:noHBand="0" w:noVBand="1"/>
       </w:tblPr>
@@ -2196,7 +2251,7 @@
           </w:tcPr>
           <w:p>
             <w:pPr>
-              <w:pStyle w:val="a8"/>
+              <w:pStyle w:val="ListParagraph"/>
               <w:numPr>
                 <w:ilvl w:val="0"/>
                 <w:numId w:val="6"/>
@@ -2239,7 +2294,7 @@
           </w:tcPr>
           <w:p>
             <w:pPr>
-              <w:pStyle w:val="a8"/>
+              <w:pStyle w:val="ListParagraph"/>
               <w:numPr>
                 <w:ilvl w:val="0"/>
                 <w:numId w:val="6"/>
@@ -2285,7 +2340,7 @@
           </w:tcPr>
           <w:p>
             <w:pPr>
-              <w:pStyle w:val="a8"/>
+              <w:pStyle w:val="ListParagraph"/>
               <w:numPr>
                 <w:ilvl w:val="0"/>
                 <w:numId w:val="6"/>
@@ -2328,7 +2383,7 @@
           </w:tcPr>
           <w:p>
             <w:pPr>
-              <w:pStyle w:val="a8"/>
+              <w:pStyle w:val="ListParagraph"/>
               <w:numPr>
                 <w:ilvl w:val="0"/>
                 <w:numId w:val="6"/>
@@ -2374,7 +2429,7 @@
           </w:tcPr>
           <w:p>
             <w:pPr>
-              <w:pStyle w:val="a8"/>
+              <w:pStyle w:val="ListParagraph"/>
               <w:numPr>
                 <w:ilvl w:val="0"/>
                 <w:numId w:val="6"/>
@@ -2417,7 +2472,7 @@
           </w:tcPr>
           <w:p>
             <w:pPr>
-              <w:pStyle w:val="a8"/>
+              <w:pStyle w:val="ListParagraph"/>
               <w:numPr>
                 <w:ilvl w:val="0"/>
                 <w:numId w:val="6"/>
@@ -2463,7 +2518,7 @@
           </w:tcPr>
           <w:p>
             <w:pPr>
-              <w:pStyle w:val="a8"/>
+              <w:pStyle w:val="ListParagraph"/>
               <w:numPr>
                 <w:ilvl w:val="0"/>
                 <w:numId w:val="6"/>
@@ -2550,7 +2605,7 @@
     </w:p>
     <w:tbl>
       <w:tblPr>
-        <w:tblStyle w:val="4-1"/>
+        <w:tblStyle w:val="GridTable4-Accent1"/>
         <w:tblW w:w="0" w:type="auto"/>
         <w:tblLook w:val="04A0" w:firstRow="1" w:lastRow="0" w:firstColumn="1" w:lastColumn="0" w:noHBand="0" w:noVBand="1"/>
       </w:tblPr>
@@ -2619,7 +2674,7 @@
           </w:tcPr>
           <w:p>
             <w:pPr>
-              <w:pStyle w:val="a8"/>
+              <w:pStyle w:val="ListParagraph"/>
               <w:numPr>
                 <w:ilvl w:val="0"/>
                 <w:numId w:val="7"/>
@@ -2662,7 +2717,7 @@
           </w:tcPr>
           <w:p>
             <w:pPr>
-              <w:pStyle w:val="a8"/>
+              <w:pStyle w:val="ListParagraph"/>
               <w:numPr>
                 <w:ilvl w:val="0"/>
                 <w:numId w:val="7"/>
@@ -2708,7 +2763,7 @@
           </w:tcPr>
           <w:p>
             <w:pPr>
-              <w:pStyle w:val="a8"/>
+              <w:pStyle w:val="ListParagraph"/>
               <w:numPr>
                 <w:ilvl w:val="0"/>
                 <w:numId w:val="7"/>
@@ -2751,7 +2806,7 @@
           </w:tcPr>
           <w:p>
             <w:pPr>
-              <w:pStyle w:val="a8"/>
+              <w:pStyle w:val="ListParagraph"/>
               <w:numPr>
                 <w:ilvl w:val="0"/>
                 <w:numId w:val="7"/>
@@ -2797,7 +2852,7 @@
           </w:tcPr>
           <w:p>
             <w:pPr>
-              <w:pStyle w:val="a8"/>
+              <w:pStyle w:val="ListParagraph"/>
               <w:numPr>
                 <w:ilvl w:val="0"/>
                 <w:numId w:val="7"/>
@@ -2840,7 +2895,7 @@
           </w:tcPr>
           <w:p>
             <w:pPr>
-              <w:pStyle w:val="a8"/>
+              <w:pStyle w:val="ListParagraph"/>
               <w:numPr>
                 <w:ilvl w:val="0"/>
                 <w:numId w:val="7"/>
@@ -2886,7 +2941,7 @@
           </w:tcPr>
           <w:p>
             <w:pPr>
-              <w:pStyle w:val="a8"/>
+              <w:pStyle w:val="ListParagraph"/>
               <w:numPr>
                 <w:ilvl w:val="0"/>
                 <w:numId w:val="7"/>
@@ -2969,7 +3024,7 @@
     </w:p>
     <w:tbl>
       <w:tblPr>
-        <w:tblStyle w:val="4-1"/>
+        <w:tblStyle w:val="GridTable4-Accent1"/>
         <w:tblW w:w="0" w:type="auto"/>
         <w:tblLook w:val="04A0" w:firstRow="1" w:lastRow="0" w:firstColumn="1" w:lastColumn="0" w:noHBand="0" w:noVBand="1"/>
       </w:tblPr>
@@ -3038,7 +3093,7 @@
           </w:tcPr>
           <w:p>
             <w:pPr>
-              <w:pStyle w:val="a8"/>
+              <w:pStyle w:val="ListParagraph"/>
               <w:numPr>
                 <w:ilvl w:val="0"/>
                 <w:numId w:val="7"/>
@@ -3081,7 +3136,7 @@
           </w:tcPr>
           <w:p>
             <w:pPr>
-              <w:pStyle w:val="a8"/>
+              <w:pStyle w:val="ListParagraph"/>
               <w:numPr>
                 <w:ilvl w:val="0"/>
                 <w:numId w:val="7"/>
@@ -3127,7 +3182,7 @@
           </w:tcPr>
           <w:p>
             <w:pPr>
-              <w:pStyle w:val="a8"/>
+              <w:pStyle w:val="ListParagraph"/>
               <w:numPr>
                 <w:ilvl w:val="0"/>
                 <w:numId w:val="7"/>
@@ -3170,7 +3225,7 @@
           </w:tcPr>
           <w:p>
             <w:pPr>
-              <w:pStyle w:val="a8"/>
+              <w:pStyle w:val="ListParagraph"/>
               <w:numPr>
                 <w:ilvl w:val="0"/>
                 <w:numId w:val="7"/>
@@ -3216,7 +3271,7 @@
           </w:tcPr>
           <w:p>
             <w:pPr>
-              <w:pStyle w:val="a8"/>
+              <w:pStyle w:val="ListParagraph"/>
               <w:numPr>
                 <w:ilvl w:val="0"/>
                 <w:numId w:val="7"/>
@@ -3259,7 +3314,7 @@
           </w:tcPr>
           <w:p>
             <w:pPr>
-              <w:pStyle w:val="a8"/>
+              <w:pStyle w:val="ListParagraph"/>
               <w:numPr>
                 <w:ilvl w:val="0"/>
                 <w:numId w:val="7"/>
@@ -3305,7 +3360,7 @@
           </w:tcPr>
           <w:p>
             <w:pPr>
-              <w:pStyle w:val="a8"/>
+              <w:pStyle w:val="ListParagraph"/>
               <w:numPr>
                 <w:ilvl w:val="0"/>
                 <w:numId w:val="7"/>
@@ -3393,7 +3448,7 @@
     </w:p>
     <w:tbl>
       <w:tblPr>
-        <w:tblStyle w:val="4-1"/>
+        <w:tblStyle w:val="GridTable4-Accent1"/>
         <w:tblW w:w="0" w:type="auto"/>
         <w:tblLook w:val="04A0" w:firstRow="1" w:lastRow="0" w:firstColumn="1" w:lastColumn="0" w:noHBand="0" w:noVBand="1"/>
       </w:tblPr>
@@ -3462,7 +3517,7 @@
           </w:tcPr>
           <w:p>
             <w:pPr>
-              <w:pStyle w:val="a8"/>
+              <w:pStyle w:val="ListParagraph"/>
               <w:numPr>
                 <w:ilvl w:val="0"/>
                 <w:numId w:val="8"/>
@@ -3505,7 +3560,7 @@
           </w:tcPr>
           <w:p>
             <w:pPr>
-              <w:pStyle w:val="a8"/>
+              <w:pStyle w:val="ListParagraph"/>
               <w:numPr>
                 <w:ilvl w:val="0"/>
                 <w:numId w:val="8"/>
@@ -3551,7 +3606,7 @@
           </w:tcPr>
           <w:p>
             <w:pPr>
-              <w:pStyle w:val="a8"/>
+              <w:pStyle w:val="ListParagraph"/>
               <w:numPr>
                 <w:ilvl w:val="0"/>
                 <w:numId w:val="8"/>
@@ -3594,7 +3649,7 @@
           </w:tcPr>
           <w:p>
             <w:pPr>
-              <w:pStyle w:val="a8"/>
+              <w:pStyle w:val="ListParagraph"/>
               <w:numPr>
                 <w:ilvl w:val="0"/>
                 <w:numId w:val="8"/>
@@ -3640,7 +3695,7 @@
           </w:tcPr>
           <w:p>
             <w:pPr>
-              <w:pStyle w:val="a8"/>
+              <w:pStyle w:val="ListParagraph"/>
               <w:numPr>
                 <w:ilvl w:val="0"/>
                 <w:numId w:val="8"/>
@@ -3683,7 +3738,7 @@
           </w:tcPr>
           <w:p>
             <w:pPr>
-              <w:pStyle w:val="a8"/>
+              <w:pStyle w:val="ListParagraph"/>
               <w:numPr>
                 <w:ilvl w:val="0"/>
                 <w:numId w:val="8"/>
@@ -3729,7 +3784,7 @@
           </w:tcPr>
           <w:p>
             <w:pPr>
-              <w:pStyle w:val="a8"/>
+              <w:pStyle w:val="ListParagraph"/>
               <w:numPr>
                 <w:ilvl w:val="0"/>
                 <w:numId w:val="8"/>
@@ -3802,7 +3857,7 @@
     </w:p>
     <w:tbl>
       <w:tblPr>
-        <w:tblStyle w:val="4-1"/>
+        <w:tblStyle w:val="GridTable4-Accent1"/>
         <w:tblW w:w="0" w:type="auto"/>
         <w:tblLook w:val="04A0" w:firstRow="1" w:lastRow="0" w:firstColumn="1" w:lastColumn="0" w:noHBand="0" w:noVBand="1"/>
       </w:tblPr>
@@ -3871,7 +3926,7 @@
           </w:tcPr>
           <w:p>
             <w:pPr>
-              <w:pStyle w:val="a8"/>
+              <w:pStyle w:val="ListParagraph"/>
               <w:numPr>
                 <w:ilvl w:val="0"/>
                 <w:numId w:val="11"/>
@@ -3914,7 +3969,7 @@
           </w:tcPr>
           <w:p>
             <w:pPr>
-              <w:pStyle w:val="a8"/>
+              <w:pStyle w:val="ListParagraph"/>
               <w:numPr>
                 <w:ilvl w:val="0"/>
                 <w:numId w:val="11"/>
@@ -3960,7 +4015,7 @@
           </w:tcPr>
           <w:p>
             <w:pPr>
-              <w:pStyle w:val="a8"/>
+              <w:pStyle w:val="ListParagraph"/>
               <w:numPr>
                 <w:ilvl w:val="0"/>
                 <w:numId w:val="11"/>
@@ -4003,7 +4058,7 @@
           </w:tcPr>
           <w:p>
             <w:pPr>
-              <w:pStyle w:val="a8"/>
+              <w:pStyle w:val="ListParagraph"/>
               <w:numPr>
                 <w:ilvl w:val="0"/>
                 <w:numId w:val="11"/>
@@ -4049,7 +4104,7 @@
           </w:tcPr>
           <w:p>
             <w:pPr>
-              <w:pStyle w:val="a8"/>
+              <w:pStyle w:val="ListParagraph"/>
               <w:numPr>
                 <w:ilvl w:val="0"/>
                 <w:numId w:val="11"/>
@@ -4092,7 +4147,7 @@
           </w:tcPr>
           <w:p>
             <w:pPr>
-              <w:pStyle w:val="a8"/>
+              <w:pStyle w:val="ListParagraph"/>
               <w:numPr>
                 <w:ilvl w:val="0"/>
                 <w:numId w:val="11"/>
@@ -4138,7 +4193,7 @@
           </w:tcPr>
           <w:p>
             <w:pPr>
-              <w:pStyle w:val="a8"/>
+              <w:pStyle w:val="ListParagraph"/>
               <w:numPr>
                 <w:ilvl w:val="0"/>
                 <w:numId w:val="11"/>
@@ -4226,7 +4281,7 @@
 <w:ftr xmlns:wpc="http://schemas.microsoft.com/office/word/2010/wordprocessingCanvas" xmlns:cx="http://schemas.microsoft.com/office/drawing/2014/chartex" xmlns:cx1="http://schemas.microsoft.com/office/drawing/2015/9/8/chartex" xmlns:cx2="http://schemas.microsoft.com/office/drawing/2015/10/21/chartex" xmlns:cx3="http://schemas.microsoft.com/office/drawing/2016/5/9/chartex" xmlns:cx4="http://schemas.microsoft.com/office/drawing/2016/5/10/chartex" xmlns:cx5="http://schemas.microsoft.com/office/drawing/2016/5/11/chartex" xmlns:cx6="http://schemas.microsoft.com/office/drawing/2016/5/12/chartex" xmlns:cx7="http://schemas.microsoft.com/office/drawing/2016/5/13/chartex" xmlns:cx8="http://schemas.microsoft.com/office/drawing/2016/5/14/chartex" xmlns:mc="http://schemas.openxmlformats.org/markup-compatibility/2006" xmlns:aink="http://schemas.microsoft.com/office/drawing/2016/ink" xmlns:am3d="http://schemas.microsoft.com/office/drawing/2017/model3d" xmlns:o="urn:schemas-microsoft-com:office:office" xmlns:oel="http://schemas.microsoft.com/office/2019/extlst" xmlns:r="http://schemas.openxmlformats.org/officeDocument/2006/relationships" xmlns:m="http://schemas.openxmlformats.org/officeDocument/2006/math" xmlns:v="urn:schemas-microsoft-com:vml" xmlns:wp14="http://schemas.microsoft.com/office/word/2010/wordprocessingDrawing" xmlns:wp="http://schemas.openxmlformats.org/drawingml/2006/wordprocessingDrawing" xmlns:w10="urn:schemas-microsoft-com:office:word" xmlns:w="http://schemas.openxmlformats.org/wordprocessingml/2006/main" xmlns:w14="http://schemas.microsoft.com/office/word/2010/wordml" xmlns:w15="http://schemas.microsoft.com/office/word/2012/wordml" xmlns:w16cex="http://schemas.microsoft.com/office/word/2018/wordml/cex" xmlns:w16cid="http://schemas.microsoft.com/office/word/2016/wordml/cid" xmlns:w16="http://schemas.microsoft.com/office/word/2018/wordml" xmlns:w16du="http://schemas.microsoft.com/office/word/2023/wordml/word16du" xmlns:w16sdtdh="http://schemas.microsoft.com/office/word/2020/wordml/sdtdatahash" xmlns:w16sdtfl="http://schemas.microsoft.com/office/word/2024/wordml/sdtformatlock" xmlns:w16se="http://schemas.microsoft.com/office/word/2015/wordml/symex" xmlns:wpg="http://schemas.microsoft.com/office/word/2010/wordprocessingGroup" xmlns:wpi="http://schemas.microsoft.com/office/word/2010/wordprocessingInk" xmlns:wne="http://schemas.microsoft.com/office/word/2006/wordml" xmlns:wps="http://schemas.microsoft.com/office/word/2010/wordprocessingShape" mc:Ignorable="w14 w15 w16se w16cid w16 w16cex w16sdtdh w16sdtfl w16du wp14">
   <w:p>
     <w:pPr>
-      <w:pStyle w:val="a5"/>
+      <w:pStyle w:val="Footer"/>
     </w:pPr>
   </w:p>
 </w:ftr>
@@ -4236,7 +4291,7 @@
 <w:ftr xmlns:wpc="http://schemas.microsoft.com/office/word/2010/wordprocessingCanvas" xmlns:cx="http://schemas.microsoft.com/office/drawing/2014/chartex" xmlns:cx1="http://schemas.microsoft.com/office/drawing/2015/9/8/chartex" xmlns:cx2="http://schemas.microsoft.com/office/drawing/2015/10/21/chartex" xmlns:cx3="http://schemas.microsoft.com/office/drawing/2016/5/9/chartex" xmlns:cx4="http://schemas.microsoft.com/office/drawing/2016/5/10/chartex" xmlns:cx5="http://schemas.microsoft.com/office/drawing/2016/5/11/chartex" xmlns:cx6="http://schemas.microsoft.com/office/drawing/2016/5/12/chartex" xmlns:cx7="http://schemas.microsoft.com/office/drawing/2016/5/13/chartex" xmlns:cx8="http://schemas.microsoft.com/office/drawing/2016/5/14/chartex" xmlns:mc="http://schemas.openxmlformats.org/markup-compatibility/2006" xmlns:aink="http://schemas.microsoft.com/office/drawing/2016/ink" xmlns:am3d="http://schemas.microsoft.com/office/drawing/2017/model3d" xmlns:o="urn:schemas-microsoft-com:office:office" xmlns:oel="http://schemas.microsoft.com/office/2019/extlst" xmlns:r="http://schemas.openxmlformats.org/officeDocument/2006/relationships" xmlns:m="http://schemas.openxmlformats.org/officeDocument/2006/math" xmlns:v="urn:schemas-microsoft-com:vml" xmlns:wp14="http://schemas.microsoft.com/office/word/2010/wordprocessingDrawing" xmlns:wp="http://schemas.openxmlformats.org/drawingml/2006/wordprocessingDrawing" xmlns:w10="urn:schemas-microsoft-com:office:word" xmlns:w="http://schemas.openxmlformats.org/wordprocessingml/2006/main" xmlns:w14="http://schemas.microsoft.com/office/word/2010/wordml" xmlns:w15="http://schemas.microsoft.com/office/word/2012/wordml" xmlns:w16cex="http://schemas.microsoft.com/office/word/2018/wordml/cex" xmlns:w16cid="http://schemas.microsoft.com/office/word/2016/wordml/cid" xmlns:w16="http://schemas.microsoft.com/office/word/2018/wordml" xmlns:w16du="http://schemas.microsoft.com/office/word/2023/wordml/word16du" xmlns:w16sdtdh="http://schemas.microsoft.com/office/word/2020/wordml/sdtdatahash" xmlns:w16sdtfl="http://schemas.microsoft.com/office/word/2024/wordml/sdtformatlock" xmlns:w16se="http://schemas.microsoft.com/office/word/2015/wordml/symex" xmlns:wpg="http://schemas.microsoft.com/office/word/2010/wordprocessingGroup" xmlns:wpi="http://schemas.microsoft.com/office/word/2010/wordprocessingInk" xmlns:wne="http://schemas.microsoft.com/office/word/2006/wordml" xmlns:wps="http://schemas.microsoft.com/office/word/2010/wordprocessingShape" mc:Ignorable="w14 w15 w16se w16cid w16 w16cex w16sdtdh w16sdtfl w16du wp14">
   <w:p>
     <w:pPr>
-      <w:pStyle w:val="a5"/>
+      <w:pStyle w:val="Footer"/>
     </w:pPr>
   </w:p>
 </w:ftr>
@@ -4246,7 +4301,7 @@
 <w:ftr xmlns:wpc="http://schemas.microsoft.com/office/word/2010/wordprocessingCanvas" xmlns:cx="http://schemas.microsoft.com/office/drawing/2014/chartex" xmlns:cx1="http://schemas.microsoft.com/office/drawing/2015/9/8/chartex" xmlns:cx2="http://schemas.microsoft.com/office/drawing/2015/10/21/chartex" xmlns:cx3="http://schemas.microsoft.com/office/drawing/2016/5/9/chartex" xmlns:cx4="http://schemas.microsoft.com/office/drawing/2016/5/10/chartex" xmlns:cx5="http://schemas.microsoft.com/office/drawing/2016/5/11/chartex" xmlns:cx6="http://schemas.microsoft.com/office/drawing/2016/5/12/chartex" xmlns:cx7="http://schemas.microsoft.com/office/drawing/2016/5/13/chartex" xmlns:cx8="http://schemas.microsoft.com/office/drawing/2016/5/14/chartex" xmlns:mc="http://schemas.openxmlformats.org/markup-compatibility/2006" xmlns:aink="http://schemas.microsoft.com/office/drawing/2016/ink" xmlns:am3d="http://schemas.microsoft.com/office/drawing/2017/model3d" xmlns:o="urn:schemas-microsoft-com:office:office" xmlns:oel="http://schemas.microsoft.com/office/2019/extlst" xmlns:r="http://schemas.openxmlformats.org/officeDocument/2006/relationships" xmlns:m="http://schemas.openxmlformats.org/officeDocument/2006/math" xmlns:v="urn:schemas-microsoft-com:vml" xmlns:wp14="http://schemas.microsoft.com/office/word/2010/wordprocessingDrawing" xmlns:wp="http://schemas.openxmlformats.org/drawingml/2006/wordprocessingDrawing" xmlns:w10="urn:schemas-microsoft-com:office:word" xmlns:w="http://schemas.openxmlformats.org/wordprocessingml/2006/main" xmlns:w14="http://schemas.microsoft.com/office/word/2010/wordml" xmlns:w15="http://schemas.microsoft.com/office/word/2012/wordml" xmlns:w16cex="http://schemas.microsoft.com/office/word/2018/wordml/cex" xmlns:w16cid="http://schemas.microsoft.com/office/word/2016/wordml/cid" xmlns:w16="http://schemas.microsoft.com/office/word/2018/wordml" xmlns:w16du="http://schemas.microsoft.com/office/word/2023/wordml/word16du" xmlns:w16sdtdh="http://schemas.microsoft.com/office/word/2020/wordml/sdtdatahash" xmlns:w16sdtfl="http://schemas.microsoft.com/office/word/2024/wordml/sdtformatlock" xmlns:w16se="http://schemas.microsoft.com/office/word/2015/wordml/symex" xmlns:wpg="http://schemas.microsoft.com/office/word/2010/wordprocessingGroup" xmlns:wpi="http://schemas.microsoft.com/office/word/2010/wordprocessingInk" xmlns:wne="http://schemas.microsoft.com/office/word/2006/wordml" xmlns:wps="http://schemas.microsoft.com/office/word/2010/wordprocessingShape" mc:Ignorable="w14 w15 w16se w16cid w16 w16cex w16sdtdh w16sdtfl w16du wp14">
   <w:p>
     <w:pPr>
-      <w:pStyle w:val="a5"/>
+      <w:pStyle w:val="Footer"/>
     </w:pPr>
   </w:p>
 </w:ftr>
@@ -4275,7 +4330,7 @@
 <w:hdr xmlns:wpc="http://schemas.microsoft.com/office/word/2010/wordprocessingCanvas" xmlns:cx="http://schemas.microsoft.com/office/drawing/2014/chartex" xmlns:cx1="http://schemas.microsoft.com/office/drawing/2015/9/8/chartex" xmlns:cx2="http://schemas.microsoft.com/office/drawing/2015/10/21/chartex" xmlns:cx3="http://schemas.microsoft.com/office/drawing/2016/5/9/chartex" xmlns:cx4="http://schemas.microsoft.com/office/drawing/2016/5/10/chartex" xmlns:cx5="http://schemas.microsoft.com/office/drawing/2016/5/11/chartex" xmlns:cx6="http://schemas.microsoft.com/office/drawing/2016/5/12/chartex" xmlns:cx7="http://schemas.microsoft.com/office/drawing/2016/5/13/chartex" xmlns:cx8="http://schemas.microsoft.com/office/drawing/2016/5/14/chartex" xmlns:mc="http://schemas.openxmlformats.org/markup-compatibility/2006" xmlns:aink="http://schemas.microsoft.com/office/drawing/2016/ink" xmlns:am3d="http://schemas.microsoft.com/office/drawing/2017/model3d" xmlns:o="urn:schemas-microsoft-com:office:office" xmlns:oel="http://schemas.microsoft.com/office/2019/extlst" xmlns:r="http://schemas.openxmlformats.org/officeDocument/2006/relationships" xmlns:m="http://schemas.openxmlformats.org/officeDocument/2006/math" xmlns:v="urn:schemas-microsoft-com:vml" xmlns:wp14="http://schemas.microsoft.com/office/word/2010/wordprocessingDrawing" xmlns:wp="http://schemas.openxmlformats.org/drawingml/2006/wordprocessingDrawing" xmlns:w10="urn:schemas-microsoft-com:office:word" xmlns:w="http://schemas.openxmlformats.org/wordprocessingml/2006/main" xmlns:w14="http://schemas.microsoft.com/office/word/2010/wordml" xmlns:w15="http://schemas.microsoft.com/office/word/2012/wordml" xmlns:w16cex="http://schemas.microsoft.com/office/word/2018/wordml/cex" xmlns:w16cid="http://schemas.microsoft.com/office/word/2016/wordml/cid" xmlns:w16="http://schemas.microsoft.com/office/word/2018/wordml" xmlns:w16du="http://schemas.microsoft.com/office/word/2023/wordml/word16du" xmlns:w16sdtdh="http://schemas.microsoft.com/office/word/2020/wordml/sdtdatahash" xmlns:w16sdtfl="http://schemas.microsoft.com/office/word/2024/wordml/sdtformatlock" xmlns:w16se="http://schemas.microsoft.com/office/word/2015/wordml/symex" xmlns:wpg="http://schemas.microsoft.com/office/word/2010/wordprocessingGroup" xmlns:wpi="http://schemas.microsoft.com/office/word/2010/wordprocessingInk" xmlns:wne="http://schemas.microsoft.com/office/word/2006/wordml" xmlns:wps="http://schemas.microsoft.com/office/word/2010/wordprocessingShape" mc:Ignorable="w14 w15 w16se w16cid w16 w16cex w16sdtdh w16sdtfl w16du wp14">
   <w:p>
     <w:pPr>
-      <w:pStyle w:val="a3"/>
+      <w:pStyle w:val="Header"/>
     </w:pPr>
   </w:p>
 </w:hdr>
@@ -4285,7 +4340,7 @@
 <w:hdr xmlns:wpc="http://schemas.microsoft.com/office/word/2010/wordprocessingCanvas" xmlns:cx="http://schemas.microsoft.com/office/drawing/2014/chartex" xmlns:cx1="http://schemas.microsoft.com/office/drawing/2015/9/8/chartex" xmlns:cx2="http://schemas.microsoft.com/office/drawing/2015/10/21/chartex" xmlns:cx3="http://schemas.microsoft.com/office/drawing/2016/5/9/chartex" xmlns:cx4="http://schemas.microsoft.com/office/drawing/2016/5/10/chartex" xmlns:cx5="http://schemas.microsoft.com/office/drawing/2016/5/11/chartex" xmlns:cx6="http://schemas.microsoft.com/office/drawing/2016/5/12/chartex" xmlns:cx7="http://schemas.microsoft.com/office/drawing/2016/5/13/chartex" xmlns:cx8="http://schemas.microsoft.com/office/drawing/2016/5/14/chartex" xmlns:mc="http://schemas.openxmlformats.org/markup-compatibility/2006" xmlns:aink="http://schemas.microsoft.com/office/drawing/2016/ink" xmlns:am3d="http://schemas.microsoft.com/office/drawing/2017/model3d" xmlns:o="urn:schemas-microsoft-com:office:office" xmlns:oel="http://schemas.microsoft.com/office/2019/extlst" xmlns:r="http://schemas.openxmlformats.org/officeDocument/2006/relationships" xmlns:m="http://schemas.openxmlformats.org/officeDocument/2006/math" xmlns:v="urn:schemas-microsoft-com:vml" xmlns:wp14="http://schemas.microsoft.com/office/word/2010/wordprocessingDrawing" xmlns:wp="http://schemas.openxmlformats.org/drawingml/2006/wordprocessingDrawing" xmlns:w10="urn:schemas-microsoft-com:office:word" xmlns:w="http://schemas.openxmlformats.org/wordprocessingml/2006/main" xmlns:w14="http://schemas.microsoft.com/office/word/2010/wordml" xmlns:w15="http://schemas.microsoft.com/office/word/2012/wordml" xmlns:w16cex="http://schemas.microsoft.com/office/word/2018/wordml/cex" xmlns:w16cid="http://schemas.microsoft.com/office/word/2016/wordml/cid" xmlns:w16="http://schemas.microsoft.com/office/word/2018/wordml" xmlns:w16du="http://schemas.microsoft.com/office/word/2023/wordml/word16du" xmlns:w16sdtdh="http://schemas.microsoft.com/office/word/2020/wordml/sdtdatahash" xmlns:w16sdtfl="http://schemas.microsoft.com/office/word/2024/wordml/sdtformatlock" xmlns:w16se="http://schemas.microsoft.com/office/word/2015/wordml/symex" xmlns:wpg="http://schemas.microsoft.com/office/word/2010/wordprocessingGroup" xmlns:wpi="http://schemas.microsoft.com/office/word/2010/wordprocessingInk" xmlns:wne="http://schemas.microsoft.com/office/word/2006/wordml" xmlns:wps="http://schemas.microsoft.com/office/word/2010/wordprocessingShape" mc:Ignorable="w14 w15 w16se w16cid w16 w16cex w16sdtdh w16sdtfl w16du wp14">
   <w:p>
     <w:pPr>
-      <w:pStyle w:val="a3"/>
+      <w:pStyle w:val="Header"/>
     </w:pPr>
   </w:p>
 </w:hdr>
@@ -4295,7 +4350,7 @@
 <w:hdr xmlns:wpc="http://schemas.microsoft.com/office/word/2010/wordprocessingCanvas" xmlns:cx="http://schemas.microsoft.com/office/drawing/2014/chartex" xmlns:cx1="http://schemas.microsoft.com/office/drawing/2015/9/8/chartex" xmlns:cx2="http://schemas.microsoft.com/office/drawing/2015/10/21/chartex" xmlns:cx3="http://schemas.microsoft.com/office/drawing/2016/5/9/chartex" xmlns:cx4="http://schemas.microsoft.com/office/drawing/2016/5/10/chartex" xmlns:cx5="http://schemas.microsoft.com/office/drawing/2016/5/11/chartex" xmlns:cx6="http://schemas.microsoft.com/office/drawing/2016/5/12/chartex" xmlns:cx7="http://schemas.microsoft.com/office/drawing/2016/5/13/chartex" xmlns:cx8="http://schemas.microsoft.com/office/drawing/2016/5/14/chartex" xmlns:mc="http://schemas.openxmlformats.org/markup-compatibility/2006" xmlns:aink="http://schemas.microsoft.com/office/drawing/2016/ink" xmlns:am3d="http://schemas.microsoft.com/office/drawing/2017/model3d" xmlns:o="urn:schemas-microsoft-com:office:office" xmlns:oel="http://schemas.microsoft.com/office/2019/extlst" xmlns:r="http://schemas.openxmlformats.org/officeDocument/2006/relationships" xmlns:m="http://schemas.openxmlformats.org/officeDocument/2006/math" xmlns:v="urn:schemas-microsoft-com:vml" xmlns:wp14="http://schemas.microsoft.com/office/word/2010/wordprocessingDrawing" xmlns:wp="http://schemas.openxmlformats.org/drawingml/2006/wordprocessingDrawing" xmlns:w10="urn:schemas-microsoft-com:office:word" xmlns:w="http://schemas.openxmlformats.org/wordprocessingml/2006/main" xmlns:w14="http://schemas.microsoft.com/office/word/2010/wordml" xmlns:w15="http://schemas.microsoft.com/office/word/2012/wordml" xmlns:w16cex="http://schemas.microsoft.com/office/word/2018/wordml/cex" xmlns:w16cid="http://schemas.microsoft.com/office/word/2016/wordml/cid" xmlns:w16="http://schemas.microsoft.com/office/word/2018/wordml" xmlns:w16du="http://schemas.microsoft.com/office/word/2023/wordml/word16du" xmlns:w16sdtdh="http://schemas.microsoft.com/office/word/2020/wordml/sdtdatahash" xmlns:w16sdtfl="http://schemas.microsoft.com/office/word/2024/wordml/sdtformatlock" xmlns:w16se="http://schemas.microsoft.com/office/word/2015/wordml/symex" xmlns:wpg="http://schemas.microsoft.com/office/word/2010/wordprocessingGroup" xmlns:wpi="http://schemas.microsoft.com/office/word/2010/wordprocessingInk" xmlns:wne="http://schemas.microsoft.com/office/word/2006/wordml" xmlns:wps="http://schemas.microsoft.com/office/word/2010/wordprocessingShape" mc:Ignorable="w14 w15 w16se w16cid w16 w16cex w16sdtdh w16sdtfl w16du wp14">
   <w:p>
     <w:pPr>
-      <w:pStyle w:val="a3"/>
+      <w:pStyle w:val="Header"/>
     </w:pPr>
   </w:p>
 </w:hdr>
@@ -5713,7 +5768,7 @@
     <w:lsdException w:name="Unresolved Mention" w:semiHidden="1" w:unhideWhenUsed="1"/>
     <w:lsdException w:name="Smart Link" w:semiHidden="1" w:unhideWhenUsed="1"/>
   </w:latentStyles>
-  <w:style w:type="paragraph" w:default="1" w:styleId="a">
+  <w:style w:type="paragraph" w:default="1" w:styleId="Normal">
     <w:name w:val="Normal"/>
     <w:qFormat/>
     <w:rsid w:val="000A1EDC"/>
@@ -5727,11 +5782,11 @@
       <w:lang w:eastAsia="en-US"/>
     </w:rPr>
   </w:style>
-  <w:style w:type="paragraph" w:styleId="1">
+  <w:style w:type="paragraph" w:styleId="Heading1">
     <w:name w:val="heading 1"/>
-    <w:basedOn w:val="a"/>
-    <w:next w:val="a"/>
-    <w:link w:val="10"/>
+    <w:basedOn w:val="Normal"/>
+    <w:next w:val="Normal"/>
+    <w:link w:val="Heading1Char"/>
     <w:uiPriority w:val="9"/>
     <w:qFormat/>
     <w:rsid w:val="00B77853"/>
@@ -5750,11 +5805,11 @@
       <w:szCs w:val="28"/>
     </w:rPr>
   </w:style>
-  <w:style w:type="paragraph" w:styleId="2">
+  <w:style w:type="paragraph" w:styleId="Heading2">
     <w:name w:val="heading 2"/>
-    <w:basedOn w:val="a"/>
-    <w:next w:val="a"/>
-    <w:link w:val="20"/>
+    <w:basedOn w:val="Normal"/>
+    <w:next w:val="Normal"/>
+    <w:link w:val="Heading2Char"/>
     <w:uiPriority w:val="9"/>
     <w:unhideWhenUsed/>
     <w:qFormat/>
@@ -5774,11 +5829,11 @@
       <w:szCs w:val="26"/>
     </w:rPr>
   </w:style>
-  <w:style w:type="paragraph" w:styleId="3">
+  <w:style w:type="paragraph" w:styleId="Heading3">
     <w:name w:val="heading 3"/>
-    <w:basedOn w:val="a"/>
-    <w:next w:val="a"/>
-    <w:link w:val="30"/>
+    <w:basedOn w:val="Normal"/>
+    <w:next w:val="Normal"/>
+    <w:link w:val="Heading3Char"/>
     <w:uiPriority w:val="9"/>
     <w:unhideWhenUsed/>
     <w:qFormat/>
@@ -5795,13 +5850,13 @@
       <w:color w:val="4F81BD" w:themeColor="accent1"/>
     </w:rPr>
   </w:style>
-  <w:style w:type="character" w:default="1" w:styleId="a0">
+  <w:style w:type="character" w:default="1" w:styleId="DefaultParagraphFont">
     <w:name w:val="Default Paragraph Font"/>
     <w:uiPriority w:val="1"/>
     <w:semiHidden/>
     <w:unhideWhenUsed/>
   </w:style>
-  <w:style w:type="table" w:default="1" w:styleId="a1">
+  <w:style w:type="table" w:default="1" w:styleId="TableNormal">
     <w:name w:val="Normal Table"/>
     <w:uiPriority w:val="99"/>
     <w:semiHidden/>
@@ -5816,16 +5871,16 @@
       </w:tblCellMar>
     </w:tblPr>
   </w:style>
-  <w:style w:type="numbering" w:default="1" w:styleId="a2">
+  <w:style w:type="numbering" w:default="1" w:styleId="NoList">
     <w:name w:val="No List"/>
     <w:uiPriority w:val="99"/>
     <w:semiHidden/>
     <w:unhideWhenUsed/>
   </w:style>
-  <w:style w:type="character" w:customStyle="1" w:styleId="10">
-    <w:name w:val="標題 1 字元"/>
-    <w:basedOn w:val="a0"/>
-    <w:link w:val="1"/>
+  <w:style w:type="character" w:customStyle="1" w:styleId="Heading1Char">
+    <w:name w:val="Heading 1 Char"/>
+    <w:basedOn w:val="DefaultParagraphFont"/>
+    <w:link w:val="Heading1"/>
     <w:uiPriority w:val="9"/>
     <w:rsid w:val="00B77853"/>
     <w:rPr>
@@ -5837,10 +5892,10 @@
       <w:szCs w:val="28"/>
     </w:rPr>
   </w:style>
-  <w:style w:type="character" w:customStyle="1" w:styleId="20">
-    <w:name w:val="標題 2 字元"/>
-    <w:basedOn w:val="a0"/>
-    <w:link w:val="2"/>
+  <w:style w:type="character" w:customStyle="1" w:styleId="Heading2Char">
+    <w:name w:val="Heading 2 Char"/>
+    <w:basedOn w:val="DefaultParagraphFont"/>
+    <w:link w:val="Heading2"/>
     <w:uiPriority w:val="9"/>
     <w:rsid w:val="00B77853"/>
     <w:rPr>
@@ -5852,10 +5907,10 @@
       <w:szCs w:val="26"/>
     </w:rPr>
   </w:style>
-  <w:style w:type="character" w:customStyle="1" w:styleId="30">
-    <w:name w:val="標題 3 字元"/>
-    <w:basedOn w:val="a0"/>
-    <w:link w:val="3"/>
+  <w:style w:type="character" w:customStyle="1" w:styleId="Heading3Char">
+    <w:name w:val="Heading 3 Char"/>
+    <w:basedOn w:val="DefaultParagraphFont"/>
+    <w:link w:val="Heading3"/>
     <w:uiPriority w:val="9"/>
     <w:rsid w:val="00B77853"/>
     <w:rPr>
@@ -5867,7 +5922,7 @@
   </w:style>
   <w:style w:type="character" w:customStyle="1" w:styleId="filename">
     <w:name w:val="_filename"/>
-    <w:basedOn w:val="a0"/>
+    <w:basedOn w:val="DefaultParagraphFont"/>
     <w:uiPriority w:val="1"/>
     <w:qFormat/>
     <w:rsid w:val="003910E8"/>
@@ -5882,7 +5937,7 @@
   </w:style>
   <w:style w:type="character" w:customStyle="1" w:styleId="Menu">
     <w:name w:val="_Menu"/>
-    <w:basedOn w:val="a0"/>
+    <w:basedOn w:val="DefaultParagraphFont"/>
     <w:uiPriority w:val="1"/>
     <w:qFormat/>
     <w:rsid w:val="003910E8"/>
@@ -5895,7 +5950,7 @@
   </w:style>
   <w:style w:type="character" w:customStyle="1" w:styleId="Term">
     <w:name w:val="_Term"/>
-    <w:basedOn w:val="a0"/>
+    <w:basedOn w:val="DefaultParagraphFont"/>
     <w:uiPriority w:val="1"/>
     <w:qFormat/>
     <w:rsid w:val="003910E8"/>
@@ -5907,7 +5962,7 @@
   </w:style>
   <w:style w:type="character" w:customStyle="1" w:styleId="Tips">
     <w:name w:val="_Tips"/>
-    <w:basedOn w:val="a0"/>
+    <w:basedOn w:val="DefaultParagraphFont"/>
     <w:uiPriority w:val="1"/>
     <w:qFormat/>
     <w:rsid w:val="003910E8"/>
@@ -5918,7 +5973,7 @@
   </w:style>
   <w:style w:type="character" w:customStyle="1" w:styleId="URL">
     <w:name w:val="_URL"/>
-    <w:basedOn w:val="a0"/>
+    <w:basedOn w:val="DefaultParagraphFont"/>
     <w:uiPriority w:val="1"/>
     <w:qFormat/>
     <w:rsid w:val="003910E8"/>
@@ -5927,10 +5982,10 @@
       <w:sz w:val="20"/>
     </w:rPr>
   </w:style>
-  <w:style w:type="paragraph" w:styleId="a3">
+  <w:style w:type="paragraph" w:styleId="Header">
     <w:name w:val="header"/>
-    <w:basedOn w:val="a"/>
-    <w:link w:val="a4"/>
+    <w:basedOn w:val="Normal"/>
+    <w:link w:val="HeaderChar"/>
     <w:uiPriority w:val="99"/>
     <w:unhideWhenUsed/>
     <w:rsid w:val="00A32E82"/>
@@ -5941,20 +5996,20 @@
       </w:tabs>
     </w:pPr>
   </w:style>
-  <w:style w:type="character" w:customStyle="1" w:styleId="a4">
-    <w:name w:val="頁首 字元"/>
-    <w:basedOn w:val="a0"/>
-    <w:link w:val="a3"/>
+  <w:style w:type="character" w:customStyle="1" w:styleId="HeaderChar">
+    <w:name w:val="Header Char"/>
+    <w:basedOn w:val="DefaultParagraphFont"/>
+    <w:link w:val="Header"/>
     <w:uiPriority w:val="99"/>
     <w:rsid w:val="00A32E82"/>
     <w:rPr>
       <w:rFonts w:ascii="Palatino Linotype" w:hAnsi="Palatino Linotype"/>
     </w:rPr>
   </w:style>
-  <w:style w:type="paragraph" w:styleId="a5">
+  <w:style w:type="paragraph" w:styleId="Footer">
     <w:name w:val="footer"/>
-    <w:basedOn w:val="a"/>
-    <w:link w:val="a6"/>
+    <w:basedOn w:val="Normal"/>
+    <w:link w:val="FooterChar"/>
     <w:uiPriority w:val="99"/>
     <w:unhideWhenUsed/>
     <w:rsid w:val="00A32E82"/>
@@ -5965,19 +6020,19 @@
       </w:tabs>
     </w:pPr>
   </w:style>
-  <w:style w:type="character" w:customStyle="1" w:styleId="a6">
-    <w:name w:val="頁尾 字元"/>
-    <w:basedOn w:val="a0"/>
-    <w:link w:val="a5"/>
+  <w:style w:type="character" w:customStyle="1" w:styleId="FooterChar">
+    <w:name w:val="Footer Char"/>
+    <w:basedOn w:val="DefaultParagraphFont"/>
+    <w:link w:val="Footer"/>
     <w:uiPriority w:val="99"/>
     <w:rsid w:val="00A32E82"/>
     <w:rPr>
       <w:rFonts w:ascii="Palatino Linotype" w:hAnsi="Palatino Linotype"/>
     </w:rPr>
   </w:style>
-  <w:style w:type="table" w:styleId="a7">
+  <w:style w:type="table" w:styleId="TableGrid">
     <w:name w:val="Table Grid"/>
-    <w:basedOn w:val="a1"/>
+    <w:basedOn w:val="TableNormal"/>
     <w:uiPriority w:val="59"/>
     <w:rsid w:val="00D16566"/>
     <w:pPr>
@@ -5994,9 +6049,9 @@
       </w:tblBorders>
     </w:tblPr>
   </w:style>
-  <w:style w:type="table" w:styleId="4-1">
+  <w:style w:type="table" w:styleId="GridTable4-Accent1">
     <w:name w:val="Grid Table 4 Accent 1"/>
-    <w:basedOn w:val="a1"/>
+    <w:basedOn w:val="TableNormal"/>
     <w:uiPriority w:val="49"/>
     <w:rsid w:val="00D16566"/>
     <w:pPr>
@@ -6070,9 +6125,9 @@
       </w:tcPr>
     </w:tblStylePr>
   </w:style>
-  <w:style w:type="paragraph" w:styleId="a8">
+  <w:style w:type="paragraph" w:styleId="ListParagraph">
     <w:name w:val="List Paragraph"/>
-    <w:basedOn w:val="a"/>
+    <w:basedOn w:val="Normal"/>
     <w:uiPriority w:val="34"/>
     <w:qFormat/>
     <w:rsid w:val="00D16566"/>

</xml_diff>